<commit_message>
Update README and documentation screenshots
</commit_message>
<xml_diff>
--- a/Docs/InTune Device Compliance Reporter.docx
+++ b/Docs/InTune Device Compliance Reporter.docx
@@ -1829,15 +1829,20 @@
       </w:r>
     </w:p>
     <w:p>
-      <w:r>
-        <w:rPr>
-          <w:noProof/>
+      <w:pPr>
+        <w:rPr>
+          <w:lang w:val="en-US"/>
+        </w:rPr>
+      </w:pPr>
+      <w:r>
+        <w:rPr>
+          <w:lang w:val="en-US"/>
         </w:rPr>
         <w:drawing>
-          <wp:inline distT="0" distB="0" distL="0" distR="0" wp14:anchorId="3E2C8698" wp14:editId="0B06EAA1">
-            <wp:extent cx="5734050" cy="1924050"/>
-            <wp:effectExtent l="0" t="0" r="0" b="0"/>
-            <wp:docPr id="838581032" name="Picture 2"/>
+          <wp:inline distT="0" distB="0" distL="0" distR="0" wp14:anchorId="2C517CD3" wp14:editId="5C6F25E0">
+            <wp:extent cx="5286375" cy="2816550"/>
+            <wp:effectExtent l="0" t="0" r="0" b="3175"/>
+            <wp:docPr id="2128625097" name="Picture 1" descr="A screenshot of a computer&#10;&#10;AI-generated content may be incorrect."/>
             <wp:cNvGraphicFramePr>
               <a:graphicFrameLocks xmlns:a="http://schemas.openxmlformats.org/drawingml/2006/main" noChangeAspect="1"/>
             </wp:cNvGraphicFramePr>
@@ -1845,36 +1850,23 @@
               <a:graphicData uri="http://schemas.openxmlformats.org/drawingml/2006/picture">
                 <pic:pic xmlns:pic="http://schemas.openxmlformats.org/drawingml/2006/picture">
                   <pic:nvPicPr>
-                    <pic:cNvPr id="0" name="Picture 2"/>
-                    <pic:cNvPicPr>
-                      <a:picLocks noChangeAspect="1" noChangeArrowheads="1"/>
-                    </pic:cNvPicPr>
+                    <pic:cNvPr id="2128625097" name="Picture 1" descr="A screenshot of a computer&#10;&#10;AI-generated content may be incorrect."/>
+                    <pic:cNvPicPr/>
                   </pic:nvPicPr>
                   <pic:blipFill>
-                    <a:blip r:embed="rId8">
-                      <a:extLst>
-                        <a:ext uri="{28A0092B-C50C-407E-A947-70E740481C1C}">
-                          <a14:useLocalDpi xmlns:a14="http://schemas.microsoft.com/office/drawing/2010/main" val="0"/>
-                        </a:ext>
-                      </a:extLst>
-                    </a:blip>
-                    <a:srcRect/>
+                    <a:blip r:embed="rId8"/>
                     <a:stretch>
                       <a:fillRect/>
                     </a:stretch>
                   </pic:blipFill>
-                  <pic:spPr bwMode="auto">
+                  <pic:spPr>
                     <a:xfrm>
                       <a:off x="0" y="0"/>
-                      <a:ext cx="5734050" cy="1924050"/>
+                      <a:ext cx="5293287" cy="2820232"/>
                     </a:xfrm>
                     <a:prstGeom prst="rect">
                       <a:avLst/>
                     </a:prstGeom>
-                    <a:noFill/>
-                    <a:ln>
-                      <a:noFill/>
-                    </a:ln>
                   </pic:spPr>
                 </pic:pic>
               </a:graphicData>
@@ -1999,6 +1991,7 @@
               <w:spacing w:after="160" w:line="259" w:lineRule="auto"/>
             </w:pPr>
             <w:r>
+              <w:lastRenderedPageBreak/>
               <w:t>Docs/</w:t>
             </w:r>
           </w:p>
@@ -2059,7 +2052,6 @@
               <w:spacing w:after="160" w:line="259" w:lineRule="auto"/>
             </w:pPr>
             <w:r>
-              <w:lastRenderedPageBreak/>
               <w:t>Screenshots/</w:t>
             </w:r>
           </w:p>
@@ -2288,10 +2280,10 @@
           <w:noProof/>
         </w:rPr>
         <w:drawing>
-          <wp:inline distT="0" distB="0" distL="0" distR="0" wp14:anchorId="2A9D6C79" wp14:editId="7F823C89">
-            <wp:extent cx="4886325" cy="2349664"/>
-            <wp:effectExtent l="0" t="0" r="0" b="0"/>
-            <wp:docPr id="449884166" name="Picture 3" descr="A screenshot of a computer program&#10;&#10;AI-generated content may be incorrect."/>
+          <wp:inline distT="0" distB="0" distL="0" distR="0" wp14:anchorId="6FDCC6A4" wp14:editId="110138E2">
+            <wp:extent cx="5731510" cy="2820035"/>
+            <wp:effectExtent l="0" t="0" r="2540" b="0"/>
+            <wp:docPr id="843894532" name="Picture 1" descr="A screenshot of a computer program&#10;&#10;AI-generated content may be incorrect."/>
             <wp:cNvGraphicFramePr>
               <a:graphicFrameLocks xmlns:a="http://schemas.openxmlformats.org/drawingml/2006/main" noChangeAspect="1"/>
             </wp:cNvGraphicFramePr>
@@ -2299,36 +2291,23 @@
               <a:graphicData uri="http://schemas.openxmlformats.org/drawingml/2006/picture">
                 <pic:pic xmlns:pic="http://schemas.openxmlformats.org/drawingml/2006/picture">
                   <pic:nvPicPr>
-                    <pic:cNvPr id="449884166" name="Picture 3" descr="A screenshot of a computer program&#10;&#10;AI-generated content may be incorrect."/>
-                    <pic:cNvPicPr>
-                      <a:picLocks noChangeAspect="1" noChangeArrowheads="1"/>
-                    </pic:cNvPicPr>
+                    <pic:cNvPr id="843894532" name="Picture 1" descr="A screenshot of a computer program&#10;&#10;AI-generated content may be incorrect."/>
+                    <pic:cNvPicPr/>
                   </pic:nvPicPr>
                   <pic:blipFill>
-                    <a:blip r:embed="rId9">
-                      <a:extLst>
-                        <a:ext uri="{28A0092B-C50C-407E-A947-70E740481C1C}">
-                          <a14:useLocalDpi xmlns:a14="http://schemas.microsoft.com/office/drawing/2010/main" val="0"/>
-                        </a:ext>
-                      </a:extLst>
-                    </a:blip>
-                    <a:srcRect/>
+                    <a:blip r:embed="rId9"/>
                     <a:stretch>
                       <a:fillRect/>
                     </a:stretch>
                   </pic:blipFill>
-                  <pic:spPr bwMode="auto">
+                  <pic:spPr>
                     <a:xfrm>
                       <a:off x="0" y="0"/>
-                      <a:ext cx="4890747" cy="2351790"/>
+                      <a:ext cx="5731510" cy="2820035"/>
                     </a:xfrm>
                     <a:prstGeom prst="rect">
                       <a:avLst/>
                     </a:prstGeom>
-                    <a:noFill/>
-                    <a:ln>
-                      <a:noFill/>
-                    </a:ln>
                   </pic:spPr>
                 </pic:pic>
               </a:graphicData>
@@ -3076,15 +3055,12 @@
     </w:p>
     <w:p>
       <w:r>
-        <w:rPr>
-          <w:noProof/>
-        </w:rPr>
         <w:lastRenderedPageBreak/>
         <w:drawing>
-          <wp:inline distT="0" distB="0" distL="0" distR="0" wp14:anchorId="7329097E" wp14:editId="34E98883">
-            <wp:extent cx="2886075" cy="3297274"/>
-            <wp:effectExtent l="0" t="0" r="0" b="0"/>
-            <wp:docPr id="902011392" name="Picture 10" descr="A screenshot of a computer&#10;&#10;AI-generated content may be incorrect."/>
+          <wp:inline distT="0" distB="0" distL="0" distR="0" wp14:anchorId="03E27E01" wp14:editId="0DEDC301">
+            <wp:extent cx="4133850" cy="5577446"/>
+            <wp:effectExtent l="0" t="0" r="0" b="4445"/>
+            <wp:docPr id="793121709" name="Picture 1" descr="A screenshot of a computer&#10;&#10;AI-generated content may be incorrect."/>
             <wp:cNvGraphicFramePr>
               <a:graphicFrameLocks xmlns:a="http://schemas.openxmlformats.org/drawingml/2006/main" noChangeAspect="1"/>
             </wp:cNvGraphicFramePr>
@@ -3092,17 +3068,11 @@
               <a:graphicData uri="http://schemas.openxmlformats.org/drawingml/2006/picture">
                 <pic:pic xmlns:pic="http://schemas.openxmlformats.org/drawingml/2006/picture">
                   <pic:nvPicPr>
-                    <pic:cNvPr id="902011392" name="Picture 10" descr="A screenshot of a computer&#10;&#10;AI-generated content may be incorrect."/>
+                    <pic:cNvPr id="793121709" name="Picture 1" descr="A screenshot of a computer&#10;&#10;AI-generated content may be incorrect."/>
                     <pic:cNvPicPr/>
                   </pic:nvPicPr>
                   <pic:blipFill>
-                    <a:blip r:embed="rId17">
-                      <a:extLst>
-                        <a:ext uri="{28A0092B-C50C-407E-A947-70E740481C1C}">
-                          <a14:useLocalDpi xmlns:a14="http://schemas.microsoft.com/office/drawing/2010/main" val="0"/>
-                        </a:ext>
-                      </a:extLst>
-                    </a:blip>
+                    <a:blip r:embed="rId17"/>
                     <a:stretch>
                       <a:fillRect/>
                     </a:stretch>
@@ -3110,7 +3080,7 @@
                   <pic:spPr>
                     <a:xfrm>
                       <a:off x="0" y="0"/>
-                      <a:ext cx="2914041" cy="3329224"/>
+                      <a:ext cx="4140134" cy="5585924"/>
                     </a:xfrm>
                     <a:prstGeom prst="rect">
                       <a:avLst/>
@@ -3236,6 +3206,7 @@
         <w:rPr>
           <w:noProof/>
         </w:rPr>
+        <w:lastRenderedPageBreak/>
         <w:drawing>
           <wp:inline distT="0" distB="0" distL="0" distR="0" wp14:anchorId="1F1E76F9" wp14:editId="0CCE29A7">
             <wp:extent cx="3038475" cy="1306821"/>
@@ -3352,7 +3323,6 @@
         </w:numPr>
       </w:pPr>
       <w:r>
-        <w:lastRenderedPageBreak/>
         <w:t>Select Columns to be shown</w:t>
       </w:r>
       <w:r>
@@ -3589,6 +3559,7 @@
         <w:rPr>
           <w:noProof/>
         </w:rPr>
+        <w:lastRenderedPageBreak/>
         <w:drawing>
           <wp:inline distT="0" distB="0" distL="0" distR="0" wp14:anchorId="44C2A50B" wp14:editId="40017E15">
             <wp:extent cx="2794321" cy="2714625"/>
@@ -3744,7 +3715,6 @@
         </w:numPr>
       </w:pPr>
       <w:r>
-        <w:lastRenderedPageBreak/>
         <w:t xml:space="preserve">Manually </w:t>
       </w:r>
       <w:r>
@@ -3916,6 +3886,7 @@
       </w:pPr>
       <w:bookmarkStart w:id="11" w:name="_Toc193976250"/>
       <w:r>
+        <w:lastRenderedPageBreak/>
         <w:t>2. Objective</w:t>
       </w:r>
       <w:bookmarkEnd w:id="11"/>
@@ -4064,18 +4035,7 @@
           <w:sz w:val="20"/>
           <w:szCs w:val="20"/>
         </w:rPr>
-        <w:t xml:space="preserve">Figure A.1 – Email from IT Support Manager confirming manual process and value of predictive </w:t>
-      </w:r>
-      <w:r>
-        <w:rPr>
-          <w:i/>
-          <w:iCs/>
-          <w:color w:val="808080" w:themeColor="background1" w:themeShade="80"/>
-          <w:sz w:val="20"/>
-          <w:szCs w:val="20"/>
-        </w:rPr>
-        <w:lastRenderedPageBreak/>
-        <w:t>maintenance.</w:t>
+        <w:t>Figure A.1 – Email from IT Support Manager confirming manual process and value of predictive maintenance.</w:t>
       </w:r>
       <w:r>
         <w:rPr>
@@ -4187,6 +4147,7 @@
       </w:pPr>
       <w:bookmarkStart w:id="13" w:name="_Toc193976252"/>
       <w:r>
+        <w:lastRenderedPageBreak/>
         <w:t>4. Functional Requirements</w:t>
       </w:r>
       <w:bookmarkEnd w:id="13"/>
@@ -4508,7 +4469,6 @@
               <w:spacing w:after="160" w:line="259" w:lineRule="auto"/>
             </w:pPr>
             <w:r>
-              <w:lastRenderedPageBreak/>
               <w:t>API Access</w:t>
             </w:r>
           </w:p>
@@ -4713,6 +4673,7 @@
       </w:pPr>
       <w:bookmarkStart w:id="16" w:name="_Toc193976255"/>
       <w:r>
+        <w:lastRenderedPageBreak/>
         <w:t>Analysis and Initial Design</w:t>
       </w:r>
       <w:bookmarkEnd w:id="16"/>
@@ -4881,7 +4842,6 @@
           </w:tcPr>
           <w:p>
             <w:r>
-              <w:lastRenderedPageBreak/>
               <w:t>Must Have</w:t>
             </w:r>
           </w:p>
@@ -5152,6 +5112,7 @@
           </w:tcPr>
           <w:p>
             <w:r>
+              <w:lastRenderedPageBreak/>
               <w:t>Time Constraints</w:t>
             </w:r>
           </w:p>
@@ -5433,7 +5394,6 @@
         <w:rPr>
           <w:lang w:val="en-US"/>
         </w:rPr>
-        <w:lastRenderedPageBreak/>
         <w:t>Insert the structured data into a SQL database (SQLite)</w:t>
       </w:r>
     </w:p>
@@ -5636,10 +5596,7 @@
         <w:t>,</w:t>
       </w:r>
       <w:r>
-        <w:t xml:space="preserve"> </w:t>
-      </w:r>
-      <w:r>
-        <w:t>the SQLite database for local storage, and the reporting layer used to generate outputs for the IT team. This architecture supports a modular, testable, and scalable design that can evolve over time as</w:t>
+        <w:t xml:space="preserve"> the SQLite database for local storage, and the reporting layer used to generate outputs for the IT team. This architecture supports a modular, testable, and scalable design that can evolve over time as</w:t>
       </w:r>
       <w:r>
         <w:t xml:space="preserve"> our</w:t>
@@ -5653,6 +5610,7 @@
         <w:rPr>
           <w:noProof/>
         </w:rPr>
+        <w:lastRenderedPageBreak/>
         <w:drawing>
           <wp:inline distT="0" distB="0" distL="0" distR="0" wp14:anchorId="36AE6406" wp14:editId="206D035F">
             <wp:extent cx="5731510" cy="1101725"/>
@@ -5763,7 +5721,6 @@
       </w:pPr>
       <w:bookmarkStart w:id="25" w:name="_Toc193976264"/>
       <w:r>
-        <w:lastRenderedPageBreak/>
         <w:t>Choose Technologies and Justify</w:t>
       </w:r>
       <w:bookmarkEnd w:id="25"/>
@@ -11820,6 +11777,7 @@
   <w:style w:type="character" w:default="1" w:styleId="DefaultParagraphFont">
     <w:name w:val="Default Paragraph Font"/>
     <w:uiPriority w:val="1"/>
+    <w:semiHidden/>
     <w:unhideWhenUsed/>
   </w:style>
   <w:style w:type="table" w:default="1" w:styleId="TableNormal">

</xml_diff>